<commit_message>
Added some non-funct reqs and filled in some other areas. Tried to insert a picture of the network diagram but it didn’t work, will try offline and upload to Facebook
</commit_message>
<xml_diff>
--- a/SystemRequest_BusinessCase.docx
+++ b/SystemRequest_BusinessCase.docx
@@ -195,7 +195,35 @@
           <w:rFonts w:ascii="Times" w:hAnsi="Times"/>
           <w:lang w:val="en-AU"/>
         </w:rPr>
-        <w:t xml:space="preserve">developers and users of their software can communicate and together reduce </w:t>
+        <w:t>developers and users of the</w:t>
+      </w:r>
+      <w:r>
+        <w:rPr>
+          <w:rFonts w:ascii="Times" w:hAnsi="Times"/>
+          <w:lang w:val="en-AU"/>
+        </w:rPr>
+        <w:t>ir software can communicate. T</w:t>
+      </w:r>
+      <w:r>
+        <w:rPr>
+          <w:rFonts w:ascii="Times" w:hAnsi="Times"/>
+          <w:lang w:val="en-AU"/>
+        </w:rPr>
+        <w:t xml:space="preserve">ogether </w:t>
+      </w:r>
+      <w:r>
+        <w:rPr>
+          <w:rFonts w:ascii="Times" w:hAnsi="Times"/>
+          <w:lang w:val="en-AU"/>
+        </w:rPr>
+        <w:t xml:space="preserve">they can </w:t>
+      </w:r>
+      <w:r>
+        <w:rPr>
+          <w:rFonts w:ascii="Times" w:hAnsi="Times"/>
+          <w:lang w:val="en-AU"/>
+        </w:rPr>
+        <w:t xml:space="preserve">reduce </w:t>
       </w:r>
       <w:r>
         <w:rPr>
@@ -302,21 +330,93 @@
           <w:rFonts w:ascii="Times" w:hAnsi="Times"/>
           <w:lang w:val="en-AU"/>
         </w:rPr>
-        <w:t xml:space="preserve">Base users of the system are </w:t>
-      </w:r>
-      <w:r>
-        <w:rPr>
-          <w:rFonts w:ascii="Times" w:hAnsi="Times"/>
-          <w:lang w:val="en-AU"/>
-        </w:rPr>
-        <w:t>bug reporters</w:t>
-      </w:r>
-      <w:r>
-        <w:rPr>
-          <w:rFonts w:ascii="Times" w:hAnsi="Times"/>
-          <w:lang w:val="en-AU"/>
-        </w:rPr>
-        <w:t xml:space="preserve"> who have Bug Tracker installed. They</w:t>
+        <w:t>The extreme base user of the system is an unregistered guest looking for information on an issue he/she is having with software. A guest can:</w:t>
+      </w:r>
+    </w:p>
+    <w:p>
+      <w:pPr>
+        <w:rPr>
+          <w:rFonts w:ascii="Times" w:hAnsi="Times"/>
+          <w:lang w:val="en-AU"/>
+        </w:rPr>
+      </w:pPr>
+    </w:p>
+    <w:p>
+      <w:pPr>
+        <w:pStyle w:val="ListParagraph"/>
+        <w:numPr>
+          <w:ilvl w:val="0"/>
+          <w:numId w:val="8"/>
+        </w:numPr>
+        <w:rPr>
+          <w:rFonts w:ascii="Times" w:hAnsi="Times"/>
+          <w:lang w:val="en-AU"/>
+        </w:rPr>
+      </w:pPr>
+      <w:r>
+        <w:rPr>
+          <w:rFonts w:ascii="Times" w:hAnsi="Times"/>
+          <w:lang w:val="en-AU"/>
+        </w:rPr>
+        <w:t>Search the site for reported bugs and view comments.</w:t>
+      </w:r>
+    </w:p>
+    <w:p>
+      <w:pPr>
+        <w:rPr>
+          <w:rFonts w:ascii="Times" w:hAnsi="Times"/>
+          <w:lang w:val="en-AU"/>
+        </w:rPr>
+      </w:pPr>
+    </w:p>
+    <w:p>
+      <w:pPr>
+        <w:rPr>
+          <w:rFonts w:ascii="Times" w:hAnsi="Times"/>
+          <w:lang w:val="en-AU"/>
+        </w:rPr>
+      </w:pPr>
+      <w:r>
+        <w:rPr>
+          <w:rFonts w:ascii="Times" w:hAnsi="Times"/>
+          <w:lang w:val="en-AU"/>
+        </w:rPr>
+        <w:t xml:space="preserve">Once registered, a </w:t>
+      </w:r>
+      <w:r>
+        <w:rPr>
+          <w:rFonts w:ascii="Times" w:hAnsi="Times"/>
+          <w:lang w:val="en-AU"/>
+        </w:rPr>
+        <w:t>user becomes a</w:t>
+      </w:r>
+      <w:r>
+        <w:rPr>
+          <w:rFonts w:ascii="Times" w:hAnsi="Times"/>
+          <w:lang w:val="en-AU"/>
+        </w:rPr>
+        <w:t xml:space="preserve"> </w:t>
+      </w:r>
+      <w:r>
+        <w:rPr>
+          <w:rFonts w:ascii="Times" w:hAnsi="Times"/>
+          <w:lang w:val="en-AU"/>
+        </w:rPr>
+        <w:t>bug reporter</w:t>
+      </w:r>
+      <w:r>
+        <w:rPr>
+          <w:rFonts w:ascii="Times" w:hAnsi="Times"/>
+          <w:lang w:val="en-AU"/>
+        </w:rPr>
+        <w:t xml:space="preserve">. </w:t>
+      </w:r>
+      <w:r>
+        <w:rPr>
+          <w:rFonts w:ascii="Times" w:hAnsi="Times"/>
+          <w:lang w:val="en-AU"/>
+        </w:rPr>
+        <w:t>Reporters</w:t>
       </w:r>
       <w:r>
         <w:rPr>
@@ -407,7 +507,21 @@
           <w:rFonts w:ascii="Times" w:hAnsi="Times"/>
           <w:lang w:val="en-AU"/>
         </w:rPr>
-        <w:t>Register to gain access to the profile subsystem and Bug Report subsystem. Once registered they will have access via a log in form.</w:t>
+        <w:t xml:space="preserve">Register to gain access to the profile subsystem and Bug Report subsystem. Once registered </w:t>
+      </w:r>
+      <w:r>
+        <w:rPr>
+          <w:rFonts w:ascii="Times" w:hAnsi="Times"/>
+          <w:lang w:val="en-AU"/>
+        </w:rPr>
+        <w:t>they will have access via a log-</w:t>
+      </w:r>
+      <w:r>
+        <w:rPr>
+          <w:rFonts w:ascii="Times" w:hAnsi="Times"/>
+          <w:lang w:val="en-AU"/>
+        </w:rPr>
+        <w:t>in form.</w:t>
       </w:r>
     </w:p>
     <w:p>
@@ -591,7 +705,28 @@
           <w:rFonts w:ascii="Times" w:hAnsi="Times"/>
           <w:lang w:val="en-AU"/>
         </w:rPr>
-        <w:t>Level 2 user is a Reviewer, otherwise known as a tester. Reviewers test applications once they have been updated. Reviewers have the same functionality as base users as well as:</w:t>
+        <w:t>Another type of</w:t>
+      </w:r>
+      <w:r>
+        <w:rPr>
+          <w:rFonts w:ascii="Times" w:hAnsi="Times"/>
+          <w:lang w:val="en-AU"/>
+        </w:rPr>
+        <w:t xml:space="preserve"> user is a Reviewer, otherwise known as a tester. Reviewers test applications once they have been updated. Reviewers have the same functionality as </w:t>
+      </w:r>
+      <w:r>
+        <w:rPr>
+          <w:rFonts w:ascii="Times" w:hAnsi="Times"/>
+          <w:lang w:val="en-AU"/>
+        </w:rPr>
+        <w:t>Reporters</w:t>
+      </w:r>
+      <w:r>
+        <w:rPr>
+          <w:rFonts w:ascii="Times" w:hAnsi="Times"/>
+          <w:lang w:val="en-AU"/>
+        </w:rPr>
+        <w:t xml:space="preserve"> as well as:</w:t>
       </w:r>
     </w:p>
     <w:p>
@@ -662,7 +797,14 @@
           <w:rFonts w:ascii="Times" w:hAnsi="Times"/>
           <w:lang w:val="en-AU"/>
         </w:rPr>
-        <w:t xml:space="preserve">Level 3 user is a Developer who </w:t>
+        <w:t>Next type of user is a</w:t>
+      </w:r>
+      <w:r>
+        <w:rPr>
+          <w:rFonts w:ascii="Times" w:hAnsi="Times"/>
+          <w:lang w:val="en-AU"/>
+        </w:rPr>
+        <w:t xml:space="preserve"> Developer who </w:t>
       </w:r>
       <w:r>
         <w:rPr>
@@ -676,7 +818,7 @@
           <w:rFonts w:ascii="Times" w:hAnsi="Times"/>
           <w:lang w:val="en-AU"/>
         </w:rPr>
-        <w:t>functionality of a Reporter and Reviewer as well as:</w:t>
+        <w:t>functionality of a Reporter as well as:</w:t>
       </w:r>
     </w:p>
     <w:p>
@@ -767,7 +909,42 @@
           <w:rFonts w:ascii="Times" w:hAnsi="Times"/>
           <w:lang w:val="en-AU"/>
         </w:rPr>
-        <w:t>Level 4 user is a Triager, who uses the system to monitor the life-cycle of bugs by assigning bugs to developers to fix and creating statistical data on bugs reported. They have all functionality of a Developer, as well as:</w:t>
+        <w:t xml:space="preserve">A Triager </w:t>
+      </w:r>
+      <w:r>
+        <w:rPr>
+          <w:rFonts w:ascii="Times" w:hAnsi="Times"/>
+          <w:lang w:val="en-AU"/>
+        </w:rPr>
+        <w:t xml:space="preserve">uses the system to monitor the life-cycle of bugs by assigning bugs to developers to fix and creating statistical data on bugs reported. They have all functionality of a </w:t>
+      </w:r>
+      <w:r>
+        <w:rPr>
+          <w:rFonts w:ascii="Times" w:hAnsi="Times"/>
+          <w:lang w:val="en-AU"/>
+        </w:rPr>
+        <w:t>Reporter</w:t>
+      </w:r>
+      <w:r>
+        <w:rPr>
+          <w:rFonts w:ascii="Times" w:hAnsi="Times"/>
+          <w:lang w:val="en-AU"/>
+        </w:rPr>
+        <w:t xml:space="preserve">, </w:t>
+      </w:r>
+      <w:r>
+        <w:rPr>
+          <w:rFonts w:ascii="Times" w:hAnsi="Times"/>
+          <w:lang w:val="en-AU"/>
+        </w:rPr>
+        <w:t>but can also do the following</w:t>
+      </w:r>
+      <w:r>
+        <w:rPr>
+          <w:rFonts w:ascii="Times" w:hAnsi="Times"/>
+          <w:lang w:val="en-AU"/>
+        </w:rPr>
+        <w:t>:</w:t>
       </w:r>
     </w:p>
     <w:p>
@@ -795,6 +972,7 @@
           <w:rFonts w:ascii="Times" w:hAnsi="Times"/>
           <w:lang w:val="en-AU"/>
         </w:rPr>
+        <w:lastRenderedPageBreak/>
         <w:t>Assign bugs to developers</w:t>
       </w:r>
     </w:p>
@@ -916,17 +1094,38 @@
           <w:rFonts w:ascii="Times" w:hAnsi="Times"/>
           <w:lang w:val="en-AU"/>
         </w:rPr>
-        <w:t>Level 5 user is a Systems Administrator who is the super-user and maintains the system. They have all the functionality of all other users as well as:</w:t>
-      </w:r>
-    </w:p>
-    <w:p>
-      <w:pPr>
-        <w:spacing w:line="240" w:lineRule="exact"/>
-        <w:rPr>
-          <w:rFonts w:ascii="Times" w:hAnsi="Times"/>
-          <w:lang w:val="en-AU"/>
-        </w:rPr>
-      </w:pPr>
+        <w:t>The</w:t>
+      </w:r>
+      <w:r>
+        <w:rPr>
+          <w:rFonts w:ascii="Times" w:hAnsi="Times"/>
+          <w:lang w:val="en-AU"/>
+        </w:rPr>
+        <w:t xml:space="preserve"> Systems Administrator is the super-user and maintains the system. They have all the functionality of </w:t>
+      </w:r>
+      <w:r>
+        <w:rPr>
+          <w:rFonts w:ascii="Times" w:hAnsi="Times"/>
+          <w:lang w:val="en-AU"/>
+        </w:rPr>
+        <w:t xml:space="preserve">a </w:t>
+      </w:r>
+      <w:r>
+        <w:rPr>
+          <w:rFonts w:ascii="Times" w:hAnsi="Times"/>
+          <w:lang w:val="en-AU"/>
+        </w:rPr>
+        <w:t>Reporter</w:t>
+      </w:r>
+      <w:bookmarkStart w:id="0" w:name="_GoBack"/>
+      <w:bookmarkEnd w:id="0"/>
+      <w:r>
+        <w:rPr>
+          <w:rFonts w:ascii="Times" w:hAnsi="Times"/>
+          <w:lang w:val="en-AU"/>
+        </w:rPr>
+        <w:t>, as well as:</w:t>
+      </w:r>
     </w:p>
     <w:p>
       <w:pPr>
@@ -1113,7 +1312,7 @@
           <w:rFonts w:ascii="Times" w:hAnsi="Times"/>
           <w:lang w:val="en-AU"/>
         </w:rPr>
-        <w:t xml:space="preserve"> This will be particularly noticeable within companies using complex software applications that are critical to the</w:t>
+        <w:t xml:space="preserve"> This will be particularly noticeable within companies using complex software applications critical to the</w:t>
       </w:r>
       <w:r>
         <w:rPr>
@@ -1676,7 +1875,21 @@
           <w:rFonts w:ascii="Times" w:hAnsi="Times"/>
           <w:lang w:val="en-AU"/>
         </w:rPr>
-        <w:t>If part of company software, t</w:t>
+        <w:t xml:space="preserve">If </w:t>
+      </w:r>
+      <w:r>
+        <w:rPr>
+          <w:rFonts w:ascii="Times" w:hAnsi="Times"/>
+          <w:lang w:val="en-AU"/>
+        </w:rPr>
+        <w:t>Bug Tracker is used within a company</w:t>
+      </w:r>
+      <w:r>
+        <w:rPr>
+          <w:rFonts w:ascii="Times" w:hAnsi="Times"/>
+          <w:lang w:val="en-AU"/>
+        </w:rPr>
+        <w:t>, t</w:t>
       </w:r>
       <w:r>
         <w:rPr>
@@ -1690,14 +1903,14 @@
           <w:rFonts w:ascii="Times" w:hAnsi="Times"/>
           <w:lang w:val="en-AU"/>
         </w:rPr>
-        <w:t>a</w:t>
-      </w:r>
-      <w:r>
-        <w:rPr>
-          <w:rFonts w:ascii="Times" w:hAnsi="Times"/>
-          <w:lang w:val="en-AU"/>
-        </w:rPr>
-        <w:t xml:space="preserve"> company’s existing IT department</w:t>
+        <w:t>their</w:t>
+      </w:r>
+      <w:r>
+        <w:rPr>
+          <w:rFonts w:ascii="Times" w:hAnsi="Times"/>
+          <w:lang w:val="en-AU"/>
+        </w:rPr>
+        <w:t xml:space="preserve"> existing IT department</w:t>
       </w:r>
       <w:r>
         <w:rPr>
@@ -1844,8 +2057,6 @@
           <w:lang w:val="en-AU"/>
         </w:rPr>
       </w:pPr>
-      <w:bookmarkStart w:id="0" w:name="_GoBack"/>
-      <w:bookmarkEnd w:id="0"/>
       <w:r>
         <w:rPr>
           <w:rFonts w:ascii="Times" w:hAnsi="Times"/>
@@ -2213,6 +2424,119 @@
     </w:lvl>
   </w:abstractNum>
   <w:abstractNum w:abstractNumId="3">
+    <w:nsid w:val="4B9D0DAC"/>
+    <w:multiLevelType w:val="hybridMultilevel"/>
+    <w:tmpl w:val="56E4DF7A"/>
+    <w:lvl w:ilvl="0" w:tplc="04090001">
+      <w:start w:val="1"/>
+      <w:numFmt w:val="bullet"/>
+      <w:lvlText w:val=""/>
+      <w:lvlJc w:val="left"/>
+      <w:pPr>
+        <w:ind w:left="720" w:hanging="360"/>
+      </w:pPr>
+      <w:rPr>
+        <w:rFonts w:ascii="Symbol" w:hAnsi="Symbol" w:hint="default"/>
+      </w:rPr>
+    </w:lvl>
+    <w:lvl w:ilvl="1" w:tplc="04090003" w:tentative="1">
+      <w:start w:val="1"/>
+      <w:numFmt w:val="bullet"/>
+      <w:lvlText w:val="o"/>
+      <w:lvlJc w:val="left"/>
+      <w:pPr>
+        <w:ind w:left="1440" w:hanging="360"/>
+      </w:pPr>
+      <w:rPr>
+        <w:rFonts w:ascii="Courier New" w:hAnsi="Courier New" w:cs="Courier New" w:hint="default"/>
+      </w:rPr>
+    </w:lvl>
+    <w:lvl w:ilvl="2" w:tplc="04090005" w:tentative="1">
+      <w:start w:val="1"/>
+      <w:numFmt w:val="bullet"/>
+      <w:lvlText w:val=""/>
+      <w:lvlJc w:val="left"/>
+      <w:pPr>
+        <w:ind w:left="2160" w:hanging="360"/>
+      </w:pPr>
+      <w:rPr>
+        <w:rFonts w:ascii="Wingdings" w:hAnsi="Wingdings" w:hint="default"/>
+      </w:rPr>
+    </w:lvl>
+    <w:lvl w:ilvl="3" w:tplc="04090001" w:tentative="1">
+      <w:start w:val="1"/>
+      <w:numFmt w:val="bullet"/>
+      <w:lvlText w:val=""/>
+      <w:lvlJc w:val="left"/>
+      <w:pPr>
+        <w:ind w:left="2880" w:hanging="360"/>
+      </w:pPr>
+      <w:rPr>
+        <w:rFonts w:ascii="Symbol" w:hAnsi="Symbol" w:hint="default"/>
+      </w:rPr>
+    </w:lvl>
+    <w:lvl w:ilvl="4" w:tplc="04090003" w:tentative="1">
+      <w:start w:val="1"/>
+      <w:numFmt w:val="bullet"/>
+      <w:lvlText w:val="o"/>
+      <w:lvlJc w:val="left"/>
+      <w:pPr>
+        <w:ind w:left="3600" w:hanging="360"/>
+      </w:pPr>
+      <w:rPr>
+        <w:rFonts w:ascii="Courier New" w:hAnsi="Courier New" w:cs="Courier New" w:hint="default"/>
+      </w:rPr>
+    </w:lvl>
+    <w:lvl w:ilvl="5" w:tplc="04090005" w:tentative="1">
+      <w:start w:val="1"/>
+      <w:numFmt w:val="bullet"/>
+      <w:lvlText w:val=""/>
+      <w:lvlJc w:val="left"/>
+      <w:pPr>
+        <w:ind w:left="4320" w:hanging="360"/>
+      </w:pPr>
+      <w:rPr>
+        <w:rFonts w:ascii="Wingdings" w:hAnsi="Wingdings" w:hint="default"/>
+      </w:rPr>
+    </w:lvl>
+    <w:lvl w:ilvl="6" w:tplc="04090001" w:tentative="1">
+      <w:start w:val="1"/>
+      <w:numFmt w:val="bullet"/>
+      <w:lvlText w:val=""/>
+      <w:lvlJc w:val="left"/>
+      <w:pPr>
+        <w:ind w:left="5040" w:hanging="360"/>
+      </w:pPr>
+      <w:rPr>
+        <w:rFonts w:ascii="Symbol" w:hAnsi="Symbol" w:hint="default"/>
+      </w:rPr>
+    </w:lvl>
+    <w:lvl w:ilvl="7" w:tplc="04090003" w:tentative="1">
+      <w:start w:val="1"/>
+      <w:numFmt w:val="bullet"/>
+      <w:lvlText w:val="o"/>
+      <w:lvlJc w:val="left"/>
+      <w:pPr>
+        <w:ind w:left="5760" w:hanging="360"/>
+      </w:pPr>
+      <w:rPr>
+        <w:rFonts w:ascii="Courier New" w:hAnsi="Courier New" w:cs="Courier New" w:hint="default"/>
+      </w:rPr>
+    </w:lvl>
+    <w:lvl w:ilvl="8" w:tplc="04090005" w:tentative="1">
+      <w:start w:val="1"/>
+      <w:numFmt w:val="bullet"/>
+      <w:lvlText w:val=""/>
+      <w:lvlJc w:val="left"/>
+      <w:pPr>
+        <w:ind w:left="6480" w:hanging="360"/>
+      </w:pPr>
+      <w:rPr>
+        <w:rFonts w:ascii="Wingdings" w:hAnsi="Wingdings" w:hint="default"/>
+      </w:rPr>
+    </w:lvl>
+  </w:abstractNum>
+  <w:abstractNum w:abstractNumId="4">
     <w:nsid w:val="4E247B52"/>
     <w:multiLevelType w:val="hybridMultilevel"/>
     <w:tmpl w:val="74B820FC"/>
@@ -2325,7 +2649,7 @@
       </w:rPr>
     </w:lvl>
   </w:abstractNum>
-  <w:abstractNum w:abstractNumId="4">
+  <w:abstractNum w:abstractNumId="5">
     <w:nsid w:val="5975254A"/>
     <w:multiLevelType w:val="hybridMultilevel"/>
     <w:tmpl w:val="A7501D40"/>
@@ -2438,7 +2762,7 @@
       </w:rPr>
     </w:lvl>
   </w:abstractNum>
-  <w:abstractNum w:abstractNumId="5">
+  <w:abstractNum w:abstractNumId="6">
     <w:nsid w:val="5B286295"/>
     <w:multiLevelType w:val="hybridMultilevel"/>
     <w:tmpl w:val="96F4956A"/>
@@ -2551,7 +2875,7 @@
       </w:rPr>
     </w:lvl>
   </w:abstractNum>
-  <w:abstractNum w:abstractNumId="6">
+  <w:abstractNum w:abstractNumId="7">
     <w:nsid w:val="693A2083"/>
     <w:multiLevelType w:val="hybridMultilevel"/>
     <w:tmpl w:val="FD183940"/>
@@ -2665,13 +2989,13 @@
     </w:lvl>
   </w:abstractNum>
   <w:num w:numId="1">
-    <w:abstractNumId w:val="4"/>
+    <w:abstractNumId w:val="5"/>
   </w:num>
   <w:num w:numId="2">
     <w:abstractNumId w:val="0"/>
   </w:num>
   <w:num w:numId="3">
-    <w:abstractNumId w:val="5"/>
+    <w:abstractNumId w:val="6"/>
   </w:num>
   <w:num w:numId="4">
     <w:abstractNumId w:val="1"/>
@@ -2680,10 +3004,13 @@
     <w:abstractNumId w:val="2"/>
   </w:num>
   <w:num w:numId="6">
-    <w:abstractNumId w:val="3"/>
+    <w:abstractNumId w:val="4"/>
   </w:num>
   <w:num w:numId="7">
-    <w:abstractNumId w:val="6"/>
+    <w:abstractNumId w:val="7"/>
+  </w:num>
+  <w:num w:numId="8">
+    <w:abstractNumId w:val="3"/>
   </w:num>
 </w:numbering>
 </file>
@@ -3396,7 +3723,7 @@
 </file>
 
 <file path=customXml/itemProps1.xml><?xml version="1.0" encoding="utf-8"?>
-<ds:datastoreItem xmlns:ds="http://schemas.openxmlformats.org/officeDocument/2006/customXml" ds:itemID="{800F696D-A8CA-F447-8F7B-36544B87014B}">
+<ds:datastoreItem xmlns:ds="http://schemas.openxmlformats.org/officeDocument/2006/customXml" ds:itemID="{794D2D63-43B1-F34F-861F-FE14D391F0AB}">
   <ds:schemaRefs>
     <ds:schemaRef ds:uri="http://schemas.openxmlformats.org/officeDocument/2006/bibliography"/>
   </ds:schemaRefs>

</xml_diff>